<commit_message>
commit lab 4 mp  & DAA
</commit_message>
<xml_diff>
--- a/SEM-2/DAA/Practical 1/2024510001_DAA_Practical1.docx
+++ b/SEM-2/DAA/Practical 1/2024510001_DAA_Practical1.docx
@@ -278,29 +278,25 @@
           <w:szCs w:val="24"/>
           <w:shd w:val="clear" w:color="auto" w:fill="FDFDFD"/>
         </w:rPr>
-        <w:t xml:space="preserve">To understand Big </w:t>
-      </w:r>
-      <w:proofErr w:type="spellStart"/>
-      <w:proofErr w:type="gramStart"/>
-      <w:r>
-        <w:rPr>
-          <w:rFonts w:ascii="Times New Roman" w:eastAsia="Times New Roman" w:hAnsi="Times New Roman" w:cs="Times New Roman"/>
-          <w:sz w:val="24"/>
-          <w:szCs w:val="24"/>
-          <w:shd w:val="clear" w:color="auto" w:fill="FDFDFD"/>
-        </w:rPr>
-        <w:t>O,omega</w:t>
-      </w:r>
-      <w:proofErr w:type="spellEnd"/>
-      <w:proofErr w:type="gramEnd"/>
-      <w:r>
-        <w:rPr>
-          <w:rFonts w:ascii="Times New Roman" w:eastAsia="Times New Roman" w:hAnsi="Times New Roman" w:cs="Times New Roman"/>
-          <w:sz w:val="24"/>
-          <w:szCs w:val="24"/>
-          <w:shd w:val="clear" w:color="auto" w:fill="FDFDFD"/>
-        </w:rPr>
-        <w:t xml:space="preserve"> and Theta notations.</w:t>
+        <w:t>To understand Big O,</w:t>
+      </w:r>
+      <w:r>
+        <w:rPr>
+          <w:rFonts w:ascii="Times New Roman" w:eastAsia="Times New Roman" w:hAnsi="Times New Roman" w:cs="Times New Roman"/>
+          <w:sz w:val="24"/>
+          <w:szCs w:val="24"/>
+          <w:shd w:val="clear" w:color="auto" w:fill="FDFDFD"/>
+        </w:rPr>
+        <w:t xml:space="preserve"> </w:t>
+      </w:r>
+      <w:r>
+        <w:rPr>
+          <w:rFonts w:ascii="Times New Roman" w:eastAsia="Times New Roman" w:hAnsi="Times New Roman" w:cs="Times New Roman"/>
+          <w:sz w:val="24"/>
+          <w:szCs w:val="24"/>
+          <w:shd w:val="clear" w:color="auto" w:fill="FDFDFD"/>
+        </w:rPr>
+        <w:t>omega and Theta notations.</w:t>
       </w:r>
     </w:p>
     <w:p>
@@ -1001,25 +997,26 @@
       <w:r>
         <w:rPr>
           <w:rFonts w:ascii="Times New Roman" w:eastAsia="Times New Roman" w:hAnsi="Times New Roman" w:cs="Times New Roman"/>
-          <w:noProof/>
+          <w:b/>
+          <w:bCs/>
           <w:sz w:val="24"/>
           <w:szCs w:val="24"/>
           <w:shd w:val="clear" w:color="auto" w:fill="FDFDFD"/>
           <w:lang w:val="en-BS"/>
         </w:rPr>
         <w:drawing>
-          <wp:anchor distT="0" distB="0" distL="114300" distR="114300" simplePos="0" relativeHeight="251661312" behindDoc="0" locked="0" layoutInCell="1" allowOverlap="1" wp14:anchorId="131549B1" wp14:editId="5548F648">
+          <wp:anchor distT="0" distB="0" distL="114300" distR="114300" simplePos="0" relativeHeight="251663360" behindDoc="0" locked="0" layoutInCell="1" allowOverlap="1" wp14:anchorId="0D9E5DCF" wp14:editId="077DFF29">
             <wp:simplePos x="0" y="0"/>
-            <wp:positionH relativeFrom="column">
-              <wp:posOffset>3177540</wp:posOffset>
+            <wp:positionH relativeFrom="margin">
+              <wp:posOffset>3101340</wp:posOffset>
             </wp:positionH>
             <wp:positionV relativeFrom="paragraph">
-              <wp:posOffset>157480</wp:posOffset>
+              <wp:posOffset>46355</wp:posOffset>
             </wp:positionV>
-            <wp:extent cx="3157855" cy="3063240"/>
-            <wp:effectExtent l="0" t="0" r="4445" b="3810"/>
+            <wp:extent cx="2933700" cy="3149844"/>
+            <wp:effectExtent l="0" t="0" r="0" b="0"/>
             <wp:wrapNone/>
-            <wp:docPr id="1060369175" name="Picture 1"/>
+            <wp:docPr id="398839489" name="Picture 1"/>
             <wp:cNvGraphicFramePr>
               <a:graphicFrameLocks xmlns:a="http://schemas.openxmlformats.org/drawingml/2006/main" noChangeAspect="1"/>
             </wp:cNvGraphicFramePr>
@@ -1027,11 +1024,11 @@
               <a:graphicData uri="http://schemas.openxmlformats.org/drawingml/2006/picture">
                 <pic:pic xmlns:pic="http://schemas.openxmlformats.org/drawingml/2006/picture">
                   <pic:nvPicPr>
-                    <pic:cNvPr id="1060369175" name=""/>
+                    <pic:cNvPr id="398839489" name=""/>
                     <pic:cNvPicPr/>
                   </pic:nvPicPr>
                   <pic:blipFill>
-                    <a:blip r:embed="rId12" cstate="print">
+                    <a:blip r:embed="rId12">
                       <a:extLst>
                         <a:ext uri="{28A0092B-C50C-407E-A947-70E740481C1C}">
                           <a14:useLocalDpi xmlns:a14="http://schemas.microsoft.com/office/drawing/2010/main" val="0"/>
@@ -1045,7 +1042,7 @@
                   <pic:spPr>
                     <a:xfrm>
                       <a:off x="0" y="0"/>
-                      <a:ext cx="3157855" cy="3063240"/>
+                      <a:ext cx="2933700" cy="3149844"/>
                     </a:xfrm>
                     <a:prstGeom prst="rect">
                       <a:avLst/>
@@ -1082,6 +1079,7 @@
           <w:rFonts w:ascii="Times New Roman" w:eastAsia="Times New Roman" w:hAnsi="Times New Roman" w:cs="Times New Roman"/>
           <w:b/>
           <w:bCs/>
+          <w:noProof/>
           <w:sz w:val="24"/>
           <w:szCs w:val="24"/>
           <w:shd w:val="clear" w:color="auto" w:fill="FDFDFD"/>
@@ -1537,25 +1535,26 @@
       <w:r>
         <w:rPr>
           <w:rFonts w:ascii="Times New Roman" w:eastAsia="Times New Roman" w:hAnsi="Times New Roman" w:cs="Times New Roman"/>
-          <w:noProof/>
+          <w:b/>
+          <w:bCs/>
           <w:sz w:val="24"/>
           <w:szCs w:val="24"/>
           <w:shd w:val="clear" w:color="auto" w:fill="FDFDFD"/>
           <w:lang w:val="en-BS"/>
         </w:rPr>
         <w:drawing>
-          <wp:anchor distT="0" distB="0" distL="114300" distR="114300" simplePos="0" relativeHeight="251662336" behindDoc="0" locked="0" layoutInCell="1" allowOverlap="1" wp14:anchorId="1A9FA8EE" wp14:editId="57182B7B">
+          <wp:anchor distT="0" distB="0" distL="114300" distR="114300" simplePos="0" relativeHeight="251664384" behindDoc="0" locked="0" layoutInCell="1" allowOverlap="1" wp14:anchorId="4BDFF325" wp14:editId="66559C9D">
             <wp:simplePos x="0" y="0"/>
             <wp:positionH relativeFrom="margin">
-              <wp:posOffset>3002280</wp:posOffset>
+              <wp:posOffset>2933700</wp:posOffset>
             </wp:positionH>
             <wp:positionV relativeFrom="paragraph">
-              <wp:posOffset>12700</wp:posOffset>
+              <wp:posOffset>5080</wp:posOffset>
             </wp:positionV>
-            <wp:extent cx="3236707" cy="3025140"/>
-            <wp:effectExtent l="0" t="0" r="1905" b="3810"/>
+            <wp:extent cx="3152892" cy="3200400"/>
+            <wp:effectExtent l="0" t="0" r="9525" b="0"/>
             <wp:wrapNone/>
-            <wp:docPr id="1066473011" name="Picture 1"/>
+            <wp:docPr id="1705234530" name="Picture 1"/>
             <wp:cNvGraphicFramePr>
               <a:graphicFrameLocks xmlns:a="http://schemas.openxmlformats.org/drawingml/2006/main" noChangeAspect="1"/>
             </wp:cNvGraphicFramePr>
@@ -1563,11 +1562,11 @@
               <a:graphicData uri="http://schemas.openxmlformats.org/drawingml/2006/picture">
                 <pic:pic xmlns:pic="http://schemas.openxmlformats.org/drawingml/2006/picture">
                   <pic:nvPicPr>
-                    <pic:cNvPr id="1066473011" name=""/>
+                    <pic:cNvPr id="1705234530" name=""/>
                     <pic:cNvPicPr/>
                   </pic:nvPicPr>
                   <pic:blipFill>
-                    <a:blip r:embed="rId14" cstate="print">
+                    <a:blip r:embed="rId14">
                       <a:extLst>
                         <a:ext uri="{28A0092B-C50C-407E-A947-70E740481C1C}">
                           <a14:useLocalDpi xmlns:a14="http://schemas.microsoft.com/office/drawing/2010/main" val="0"/>
@@ -1581,7 +1580,7 @@
                   <pic:spPr>
                     <a:xfrm>
                       <a:off x="0" y="0"/>
-                      <a:ext cx="3250658" cy="3038180"/>
+                      <a:ext cx="3159565" cy="3207174"/>
                     </a:xfrm>
                     <a:prstGeom prst="rect">
                       <a:avLst/>
@@ -1604,13 +1603,14 @@
           <w:rFonts w:ascii="Times New Roman" w:eastAsia="Times New Roman" w:hAnsi="Times New Roman" w:cs="Times New Roman"/>
           <w:b/>
           <w:bCs/>
+          <w:noProof/>
           <w:sz w:val="24"/>
           <w:szCs w:val="24"/>
           <w:shd w:val="clear" w:color="auto" w:fill="FDFDFD"/>
           <w:lang w:val="en-BS"/>
         </w:rPr>
         <w:drawing>
-          <wp:inline distT="0" distB="0" distL="0" distR="0" wp14:anchorId="66A4BB45" wp14:editId="7E5C6424">
+          <wp:inline distT="0" distB="0" distL="0" distR="0" wp14:anchorId="66A4BB45" wp14:editId="62E0B7F4">
             <wp:extent cx="2735580" cy="3277141"/>
             <wp:effectExtent l="0" t="0" r="7620" b="0"/>
             <wp:docPr id="666072009" name="Picture 1"/>

</xml_diff>

<commit_message>
DAA PRAC 1 2 ise
</commit_message>
<xml_diff>
--- a/SEM-2/DAA/Practical 1/2024510001_DAA_Practical1.docx
+++ b/SEM-2/DAA/Practical 1/2024510001_DAA_Practical1.docx
@@ -410,7 +410,6 @@
           <w:shd w:val="clear" w:color="auto" w:fill="FDFDFD"/>
         </w:rPr>
       </w:pPr>
-      <w:proofErr w:type="spellStart"/>
       <w:r>
         <w:rPr>
           <w:rFonts w:ascii="Times New Roman" w:eastAsia="Times New Roman" w:hAnsi="Times New Roman" w:cs="Times New Roman"/>
@@ -422,7 +421,6 @@
         </w:rPr>
         <w:t>QuickSort</w:t>
       </w:r>
-      <w:proofErr w:type="spellEnd"/>
     </w:p>
     <w:p>
       <w:pPr>
@@ -581,7 +579,6 @@
           <w:shd w:val="clear" w:color="auto" w:fill="FDFDFD"/>
         </w:rPr>
       </w:pPr>
-      <w:proofErr w:type="spellStart"/>
       <w:r>
         <w:rPr>
           <w:rFonts w:ascii="Times New Roman" w:eastAsia="Times New Roman" w:hAnsi="Times New Roman" w:cs="Times New Roman"/>
@@ -594,7 +591,6 @@
         <w:lastRenderedPageBreak/>
         <w:t>MergeSort</w:t>
       </w:r>
-      <w:proofErr w:type="spellEnd"/>
     </w:p>
     <w:p>
       <w:pPr>
@@ -999,6 +995,7 @@
           <w:rFonts w:ascii="Times New Roman" w:eastAsia="Times New Roman" w:hAnsi="Times New Roman" w:cs="Times New Roman"/>
           <w:b/>
           <w:bCs/>
+          <w:noProof/>
           <w:sz w:val="24"/>
           <w:szCs w:val="24"/>
           <w:shd w:val="clear" w:color="auto" w:fill="FDFDFD"/>
@@ -1537,6 +1534,7 @@
           <w:rFonts w:ascii="Times New Roman" w:eastAsia="Times New Roman" w:hAnsi="Times New Roman" w:cs="Times New Roman"/>
           <w:b/>
           <w:bCs/>
+          <w:noProof/>
           <w:sz w:val="24"/>
           <w:szCs w:val="24"/>
           <w:shd w:val="clear" w:color="auto" w:fill="FDFDFD"/>
@@ -1917,7 +1915,27 @@
           <w:shd w:val="clear" w:color="auto" w:fill="FDFDFD"/>
           <w:lang w:val="en-BS"/>
         </w:rPr>
-        <w:t>Time and Space complexity of merge sort using the extension Time and Space complexity.</w:t>
+        <w:t xml:space="preserve">Time and Space complexity of </w:t>
+      </w:r>
+      <w:r>
+        <w:rPr>
+          <w:rFonts w:ascii="Times New Roman" w:eastAsia="Times New Roman" w:hAnsi="Times New Roman" w:cs="Times New Roman"/>
+          <w:sz w:val="24"/>
+          <w:szCs w:val="24"/>
+          <w:shd w:val="clear" w:color="auto" w:fill="FDFDFD"/>
+          <w:lang w:val="en-BS"/>
+        </w:rPr>
+        <w:t>quick</w:t>
+      </w:r>
+      <w:r>
+        <w:rPr>
+          <w:rFonts w:ascii="Times New Roman" w:eastAsia="Times New Roman" w:hAnsi="Times New Roman" w:cs="Times New Roman"/>
+          <w:sz w:val="24"/>
+          <w:szCs w:val="24"/>
+          <w:shd w:val="clear" w:color="auto" w:fill="FDFDFD"/>
+          <w:lang w:val="en-BS"/>
+        </w:rPr>
+        <w:t xml:space="preserve"> sort using the extension Time and Space complexity.</w:t>
       </w:r>
       <w:r>
         <w:rPr>
@@ -2648,29 +2666,7 @@
           <w:shd w:val="clear" w:color="auto" w:fill="FDFDFD"/>
           <w:lang w:val="en-BS"/>
         </w:rPr>
-        <w:t xml:space="preserve">Time Complexity Notations – Best, worst, and average case complexities were </w:t>
-      </w:r>
-      <w:proofErr w:type="spellStart"/>
-      <w:r>
-        <w:rPr>
-          <w:rFonts w:ascii="Times New Roman" w:eastAsia="Times New Roman" w:hAnsi="Times New Roman" w:cs="Times New Roman"/>
-          <w:sz w:val="24"/>
-          <w:szCs w:val="24"/>
-          <w:shd w:val="clear" w:color="auto" w:fill="FDFDFD"/>
-          <w:lang w:val="en-BS"/>
-        </w:rPr>
-        <w:t>analyzed</w:t>
-      </w:r>
-      <w:proofErr w:type="spellEnd"/>
-      <w:r>
-        <w:rPr>
-          <w:rFonts w:ascii="Times New Roman" w:eastAsia="Times New Roman" w:hAnsi="Times New Roman" w:cs="Times New Roman"/>
-          <w:sz w:val="24"/>
-          <w:szCs w:val="24"/>
-          <w:shd w:val="clear" w:color="auto" w:fill="FDFDFD"/>
-          <w:lang w:val="en-BS"/>
-        </w:rPr>
-        <w:t xml:space="preserve"> using Big </w:t>
+        <w:t xml:space="preserve">Time Complexity Notations – Best, worst, and average case complexities were analyzed using Big </w:t>
       </w:r>
       <w:r>
         <w:rPr>
@@ -2940,29 +2936,7 @@
           <w:shd w:val="clear" w:color="auto" w:fill="FDFDFD"/>
           <w:lang w:val="en-BS"/>
         </w:rPr>
-        <w:t xml:space="preserve">Used in standard libraries like Java’s </w:t>
-      </w:r>
-      <w:proofErr w:type="spellStart"/>
-      <w:r>
-        <w:rPr>
-          <w:rFonts w:ascii="Times New Roman" w:eastAsia="Times New Roman" w:hAnsi="Times New Roman" w:cs="Times New Roman"/>
-          <w:sz w:val="24"/>
-          <w:szCs w:val="24"/>
-          <w:shd w:val="clear" w:color="auto" w:fill="FDFDFD"/>
-          <w:lang w:val="en-BS"/>
-        </w:rPr>
-        <w:t>Arrays.sort</w:t>
-      </w:r>
-      <w:proofErr w:type="spellEnd"/>
-      <w:r>
-        <w:rPr>
-          <w:rFonts w:ascii="Times New Roman" w:eastAsia="Times New Roman" w:hAnsi="Times New Roman" w:cs="Times New Roman"/>
-          <w:sz w:val="24"/>
-          <w:szCs w:val="24"/>
-          <w:shd w:val="clear" w:color="auto" w:fill="FDFDFD"/>
-          <w:lang w:val="en-BS"/>
-        </w:rPr>
-        <w:t>()</w:t>
+        <w:t>Used in standard libraries like Java’s Arrays.sort()</w:t>
       </w:r>
     </w:p>
     <w:p>
@@ -3176,7 +3150,6 @@
         <w:szCs w:val="28"/>
       </w:rPr>
     </w:pPr>
-    <w:proofErr w:type="gramStart"/>
     <w:r>
       <w:rPr>
         <w:rFonts w:ascii="Times New Roman" w:eastAsia="Times New Roman" w:hAnsi="Times New Roman" w:cs="Times New Roman"/>
@@ -3184,17 +3157,7 @@
         <w:sz w:val="28"/>
         <w:szCs w:val="28"/>
       </w:rPr>
-      <w:t>Class :</w:t>
-    </w:r>
-    <w:proofErr w:type="gramEnd"/>
-    <w:r>
-      <w:rPr>
-        <w:rFonts w:ascii="Times New Roman" w:eastAsia="Times New Roman" w:hAnsi="Times New Roman" w:cs="Times New Roman"/>
-        <w:b/>
-        <w:sz w:val="28"/>
-        <w:szCs w:val="28"/>
-      </w:rPr>
-      <w:t xml:space="preserve"> F.Y.MCA      Semester : II    Academic Year : 2024-25 </w:t>
+      <w:t xml:space="preserve">Class : F.Y.MCA      Semester : II    Academic Year : 2024-25 </w:t>
     </w:r>
   </w:p>
   <w:p>
@@ -3217,27 +3180,7 @@
         <w:sz w:val="28"/>
         <w:szCs w:val="28"/>
       </w:rPr>
-      <w:t xml:space="preserve">Course </w:t>
-    </w:r>
-    <w:proofErr w:type="gramStart"/>
-    <w:r>
-      <w:rPr>
-        <w:rFonts w:ascii="Times New Roman" w:eastAsia="Times New Roman" w:hAnsi="Times New Roman" w:cs="Times New Roman"/>
-        <w:b/>
-        <w:sz w:val="28"/>
-        <w:szCs w:val="28"/>
-      </w:rPr>
-      <w:t>Name :</w:t>
-    </w:r>
-    <w:proofErr w:type="gramEnd"/>
-    <w:r>
-      <w:rPr>
-        <w:rFonts w:ascii="Times New Roman" w:eastAsia="Times New Roman" w:hAnsi="Times New Roman" w:cs="Times New Roman"/>
-        <w:b/>
-        <w:sz w:val="28"/>
-        <w:szCs w:val="28"/>
-      </w:rPr>
-      <w:t xml:space="preserve"> Design and Analysis of Algorithm MC507</w:t>
+      <w:t>Course Name : Design and Analysis of Algorithm MC507</w:t>
     </w:r>
   </w:p>
   <w:p>
@@ -3260,70 +3203,8 @@
         <w:sz w:val="28"/>
         <w:szCs w:val="28"/>
       </w:rPr>
-      <w:t xml:space="preserve">Subject </w:t>
+      <w:t>Subject Incharge : Prof.Nikhita Mangaonkar</w:t>
     </w:r>
-    <w:proofErr w:type="spellStart"/>
-    <w:proofErr w:type="gramStart"/>
-    <w:r>
-      <w:rPr>
-        <w:rFonts w:ascii="Times New Roman" w:eastAsia="Times New Roman" w:hAnsi="Times New Roman" w:cs="Times New Roman"/>
-        <w:b/>
-        <w:sz w:val="28"/>
-        <w:szCs w:val="28"/>
-      </w:rPr>
-      <w:t>Incharge</w:t>
-    </w:r>
-    <w:proofErr w:type="spellEnd"/>
-    <w:r>
-      <w:rPr>
-        <w:rFonts w:ascii="Times New Roman" w:eastAsia="Times New Roman" w:hAnsi="Times New Roman" w:cs="Times New Roman"/>
-        <w:b/>
-        <w:sz w:val="28"/>
-        <w:szCs w:val="28"/>
-      </w:rPr>
-      <w:t xml:space="preserve"> :</w:t>
-    </w:r>
-    <w:proofErr w:type="gramEnd"/>
-    <w:r>
-      <w:rPr>
-        <w:rFonts w:ascii="Times New Roman" w:eastAsia="Times New Roman" w:hAnsi="Times New Roman" w:cs="Times New Roman"/>
-        <w:b/>
-        <w:sz w:val="28"/>
-        <w:szCs w:val="28"/>
-      </w:rPr>
-      <w:t xml:space="preserve"> </w:t>
-    </w:r>
-    <w:proofErr w:type="spellStart"/>
-    <w:r>
-      <w:rPr>
-        <w:rFonts w:ascii="Times New Roman" w:eastAsia="Times New Roman" w:hAnsi="Times New Roman" w:cs="Times New Roman"/>
-        <w:b/>
-        <w:sz w:val="28"/>
-        <w:szCs w:val="28"/>
-      </w:rPr>
-      <w:t>Prof.Nikhita</w:t>
-    </w:r>
-    <w:proofErr w:type="spellEnd"/>
-    <w:r>
-      <w:rPr>
-        <w:rFonts w:ascii="Times New Roman" w:eastAsia="Times New Roman" w:hAnsi="Times New Roman" w:cs="Times New Roman"/>
-        <w:b/>
-        <w:sz w:val="28"/>
-        <w:szCs w:val="28"/>
-      </w:rPr>
-      <w:t xml:space="preserve"> </w:t>
-    </w:r>
-    <w:proofErr w:type="spellStart"/>
-    <w:r>
-      <w:rPr>
-        <w:rFonts w:ascii="Times New Roman" w:eastAsia="Times New Roman" w:hAnsi="Times New Roman" w:cs="Times New Roman"/>
-        <w:b/>
-        <w:sz w:val="28"/>
-        <w:szCs w:val="28"/>
-      </w:rPr>
-      <w:t>Mangaonkar</w:t>
-    </w:r>
-    <w:proofErr w:type="spellEnd"/>
   </w:p>
 </w:hdr>
 </file>

</xml_diff>